<commit_message>
Lots of changes + split presentation into 2
</commit_message>
<xml_diff>
--- a/Courses/Software-Sciences/Module-2-DS-and-Algo/11-Algorithms-Intro-and-Complexity/11-Algorithms-Intro-and-Complexity-Exercises.docx
+++ b/Courses/Software-Sciences/Module-2-DS-and-Algo/11-Algorithms-Intro-and-Complexity/11-Algorithms-Intro-and-Complexity-Exercises.docx
@@ -104,10 +104,10 @@
       </w:tblPr>
       <w:tblGrid>
         <w:gridCol w:w="1418"/>
-        <w:gridCol w:w="1540"/>
         <w:gridCol w:w="1418"/>
         <w:gridCol w:w="1418"/>
-        <w:gridCol w:w="1775"/>
+        <w:gridCol w:w="1418"/>
+        <w:gridCol w:w="1418"/>
       </w:tblGrid>
       <w:tr>
         <w:tc>
@@ -117,10 +117,7 @@
           </w:tcPr>
           <w:p>
             <w:r>
-              <w:rPr>
-                <w:lang w:val="bg-BG"/>
-              </w:rPr>
-              <w:t>постоянна</w:t>
+              <w:t>constant</w:t>
             </w:r>
           </w:p>
         </w:tc>
@@ -131,10 +128,7 @@
           </w:tcPr>
           <w:p>
             <w:r>
-              <w:rPr>
-                <w:lang w:val="bg-BG"/>
-              </w:rPr>
-              <w:t>логаритмична</w:t>
+              <w:t>logarithmic</w:t>
             </w:r>
           </w:p>
         </w:tc>
@@ -171,10 +165,7 @@
           </w:tcPr>
           <w:p>
             <w:r>
-              <w:rPr>
-                <w:lang w:val="bg-BG"/>
-              </w:rPr>
-              <w:t>линейна</w:t>
+              <w:t>linear</w:t>
             </w:r>
           </w:p>
         </w:tc>
@@ -213,10 +204,7 @@
           </w:tcPr>
           <w:p>
             <w:r>
-              <w:rPr>
-                <w:lang w:val="bg-BG"/>
-              </w:rPr>
-              <w:t>квадратна</w:t>
+              <w:t>square</w:t>
             </w:r>
           </w:p>
         </w:tc>
@@ -253,10 +241,7 @@
           </w:tcPr>
           <w:p>
             <w:r>
-              <w:rPr>
-                <w:lang w:val="bg-BG"/>
-              </w:rPr>
-              <w:t>кубична</w:t>
+              <w:t>cubic</w:t>
             </w:r>
           </w:p>
         </w:tc>
@@ -278,10 +263,7 @@
           </w:tcPr>
           <w:p>
             <w:r>
-              <w:rPr>
-                <w:lang w:val="bg-BG"/>
-              </w:rPr>
-              <w:t>експоненциална</w:t>
+              <w:t>exponential</w:t>
             </w:r>
           </w:p>
         </w:tc>
@@ -290,7 +272,6 @@
     <w:p>
       <w:pPr>
         <w:pStyle w:val="Heading2"/>
-        <w:spacing w:before="80" w:after="120" w:line="240" w:lineRule="auto"/>
       </w:pPr>
       <w:r>
         <w:t xml:space="preserve">Проверка за просто число </w:t>
@@ -869,7 +850,6 @@
     <w:p>
       <w:pPr>
         <w:pStyle w:val="Heading2"/>
-        <w:spacing w:before="80" w:after="120" w:line="240" w:lineRule="auto"/>
       </w:pPr>
       <w:r>
         <w:t xml:space="preserve">Проверка за просто число </w:t>
@@ -980,10 +960,15 @@
     <w:p>
       <w:pPr>
         <w:pStyle w:val="Heading2"/>
-        <w:spacing w:before="80" w:after="120" w:line="240" w:lineRule="auto"/>
-      </w:pPr>
-      <w:r>
-        <w:t xml:space="preserve">Бърза проверка за четно число </w:t>
+      </w:pPr>
+      <w:r>
+        <w:t xml:space="preserve">Бърза </w:t>
+      </w:r>
+      <w:r>
+        <w:t>проверка</w:t>
+      </w:r>
+      <w:r>
+        <w:t xml:space="preserve"> за четно число </w:t>
       </w:r>
       <w:r>
         <w:rPr>
@@ -1117,6 +1102,7 @@
                 <w:lang w:val="bg-BG"/>
               </w:rPr>
             </w:pPr>
+            <w:bookmarkStart w:id="2" w:name="_Hlk171338787"/>
             <w:r>
               <w:rPr>
                 <w:rFonts w:ascii="Consolas" w:hAnsi="Consolas" w:cs="Consolas"/>
@@ -1631,6 +1617,7 @@
               </w:rPr>
               <w:t>}</w:t>
             </w:r>
+            <w:bookmarkEnd w:id="2"/>
           </w:p>
         </w:tc>
       </w:tr>
@@ -1638,9 +1625,9 @@
     <w:p>
       <w:pPr>
         <w:pStyle w:val="Heading2"/>
-        <w:spacing w:before="80" w:after="120" w:line="240" w:lineRule="auto"/>
-      </w:pPr>
-      <w:r>
+      </w:pPr>
+      <w:r>
+        <w:lastRenderedPageBreak/>
         <w:t xml:space="preserve">Първите </w:t>
       </w:r>
       <w:r>
@@ -1650,7 +1637,13 @@
         <w:t xml:space="preserve">N </w:t>
       </w:r>
       <w:r>
-        <w:t xml:space="preserve">прости числа </w:t>
+        <w:t xml:space="preserve">прости </w:t>
+      </w:r>
+      <w:r>
+        <w:t>числа</w:t>
+      </w:r>
+      <w:r>
+        <w:t xml:space="preserve"> </w:t>
       </w:r>
       <w:r>
         <w:rPr>
@@ -1665,9 +1658,6 @@
     <w:p>
       <w:pPr>
         <w:spacing w:line="240" w:lineRule="auto"/>
-        <w:rPr>
-          <w:lang w:val="bg-BG"/>
-        </w:rPr>
       </w:pPr>
       <w:r>
         <w:rPr>
@@ -1725,20 +1715,6 @@
       <w:r>
         <w:t>C#:</w:t>
       </w:r>
-      <w:r>
-        <w:rPr>
-          <w:lang w:val="bg-BG"/>
-        </w:rPr>
-        <w:br w:type="page"/>
-      </w:r>
-    </w:p>
-    <w:p>
-      <w:pPr>
-        <w:spacing w:line="240" w:lineRule="auto"/>
-        <w:rPr>
-          <w:lang w:val="bg-BG"/>
-        </w:rPr>
-      </w:pPr>
     </w:p>
     <w:tbl>
       <w:tblPr>
@@ -2339,19 +2315,10 @@
     <w:p>
       <w:pPr>
         <w:pStyle w:val="Heading2"/>
-        <w:spacing w:before="80" w:after="120" w:line="240" w:lineRule="auto"/>
-      </w:pPr>
-      <w:r>
-        <w:t xml:space="preserve">Първите </w:t>
-      </w:r>
-      <w:r>
-        <w:rPr>
-          <w:lang w:val="en-US"/>
-        </w:rPr>
-        <w:t xml:space="preserve">N </w:t>
-      </w:r>
-      <w:r>
-        <w:t xml:space="preserve">прости числа </w:t>
+      </w:pPr>
+      <w:bookmarkStart w:id="3" w:name="_Hlk138093646"/>
+      <w:r>
+        <w:t xml:space="preserve">Прости числа в обхвата </w:t>
       </w:r>
       <w:r>
         <w:rPr>
@@ -2360,9 +2327,10 @@
         <w:t xml:space="preserve">– </w:t>
       </w:r>
       <w:r>
-        <w:t>Изчислете използването на памет</w:t>
+        <w:t>Изчислете сложността</w:t>
       </w:r>
     </w:p>
+    <w:bookmarkEnd w:id="3"/>
     <w:p>
       <w:pPr>
         <w:spacing w:line="240" w:lineRule="auto"/>
@@ -2374,7 +2342,7 @@
         <w:rPr>
           <w:lang w:val="bg-BG"/>
         </w:rPr>
-        <w:t xml:space="preserve">Изчислете очакваното време за работа </w:t>
+        <w:t xml:space="preserve">Изчислете очакваното време </w:t>
       </w:r>
       <w:r>
         <w:rPr>
@@ -2384,47 +2352,76 @@
       </w:r>
       <w:r>
         <w:rPr>
-          <w:noProof/>
+          <w:rStyle w:val="CodeChar"/>
+          <w:rFonts w:ascii="Calibri" w:hAnsi="Calibri" w:cs="Calibri"/>
         </w:rPr>
         <w:t xml:space="preserve"> </w:t>
       </w:r>
       <w:r>
         <w:rPr>
+          <w:rStyle w:val="CodeChar"/>
+          <w:rFonts w:asciiTheme="minorHAnsi" w:eastAsiaTheme="minorEastAsia" w:hAnsiTheme="minorHAnsi"/>
+          <w:b w:val="0"/>
+          <w:noProof w:val="0"/>
           <w:lang w:val="bg-BG"/>
         </w:rPr>
         <w:t xml:space="preserve">в </w:t>
       </w:r>
       <w:r>
         <w:rPr>
-          <w:b/>
+          <w:rStyle w:val="CodeChar"/>
+          <w:rFonts w:asciiTheme="minorHAnsi" w:eastAsiaTheme="minorEastAsia" w:hAnsiTheme="minorHAnsi"/>
           <w:bCs/>
+          <w:noProof w:val="0"/>
           <w:lang w:val="bg-BG"/>
         </w:rPr>
         <w:t>най</w:t>
       </w:r>
       <w:r>
         <w:rPr>
-          <w:b/>
+          <w:rStyle w:val="CodeChar"/>
+          <w:rFonts w:asciiTheme="minorHAnsi" w:eastAsiaTheme="minorEastAsia" w:hAnsiTheme="minorHAnsi"/>
           <w:bCs/>
+          <w:noProof w:val="0"/>
         </w:rPr>
-        <w:t xml:space="preserve">- </w:t>
+        <w:t>-</w:t>
       </w:r>
       <w:r>
         <w:rPr>
-          <w:b/>
+          <w:rStyle w:val="CodeChar"/>
+          <w:rFonts w:asciiTheme="minorHAnsi" w:eastAsiaTheme="minorEastAsia" w:hAnsiTheme="minorHAnsi"/>
           <w:bCs/>
+          <w:noProof w:val="0"/>
           <w:lang w:val="bg-BG"/>
         </w:rPr>
-        <w:t xml:space="preserve">средноаритметичния случай </w:t>
+        <w:t xml:space="preserve">лошия случай </w:t>
       </w:r>
       <w:r>
         <w:rPr>
+          <w:rStyle w:val="CodeChar"/>
+          <w:rFonts w:asciiTheme="minorHAnsi" w:eastAsiaTheme="minorEastAsia" w:hAnsiTheme="minorHAnsi"/>
+          <w:b w:val="0"/>
+          <w:noProof w:val="0"/>
           <w:lang w:val="bg-BG"/>
         </w:rPr>
         <w:t xml:space="preserve">за следната функция на </w:t>
       </w:r>
       <w:r>
+        <w:rPr>
+          <w:rStyle w:val="CodeChar"/>
+          <w:rFonts w:asciiTheme="minorHAnsi" w:eastAsiaTheme="minorEastAsia" w:hAnsiTheme="minorHAnsi"/>
+          <w:b w:val="0"/>
+          <w:noProof w:val="0"/>
+        </w:rPr>
         <w:t>C#:</w:t>
+      </w:r>
+      <w:r>
+        <w:rPr>
+          <w:rStyle w:val="CodeChar"/>
+          <w:rFonts w:asciiTheme="minorHAnsi" w:eastAsiaTheme="minorEastAsia" w:hAnsiTheme="minorHAnsi"/>
+          <w:noProof w:val="0"/>
+        </w:rPr>
+        <w:t xml:space="preserve"> </w:t>
       </w:r>
     </w:p>
     <w:tbl>
@@ -2511,708 +2508,6 @@
                 <w:color w:val="000000"/>
                 <w:highlight w:val="white"/>
               </w:rPr>
-              <w:t>&gt; FindFirstNPrimes(</w:t>
-            </w:r>
-            <w:r>
-              <w:rPr>
-                <w:rFonts w:ascii="Consolas" w:hAnsi="Consolas" w:cs="Consolas"/>
-                <w:noProof/>
-                <w:color w:val="0000FF"/>
-                <w:highlight w:val="white"/>
-              </w:rPr>
-              <w:t>int</w:t>
-            </w:r>
-            <w:r>
-              <w:rPr>
-                <w:rFonts w:ascii="Consolas" w:hAnsi="Consolas" w:cs="Consolas"/>
-                <w:noProof/>
-                <w:color w:val="000000"/>
-                <w:highlight w:val="white"/>
-              </w:rPr>
-              <w:t xml:space="preserve"> n)</w:t>
-            </w:r>
-          </w:p>
-          <w:p>
-            <w:pPr>
-              <w:autoSpaceDE w:val="0"/>
-              <w:autoSpaceDN w:val="0"/>
-              <w:adjustRightInd w:val="0"/>
-              <w:spacing w:before="0" w:after="0"/>
-              <w:rPr>
-                <w:rFonts w:ascii="Consolas" w:hAnsi="Consolas" w:cs="Consolas"/>
-                <w:color w:val="000000"/>
-                <w:highlight w:val="white"/>
-                <w:lang w:val="bg-BG"/>
-              </w:rPr>
-            </w:pPr>
-            <w:r>
-              <w:rPr>
-                <w:rFonts w:ascii="Consolas" w:hAnsi="Consolas" w:cs="Consolas"/>
-                <w:noProof/>
-                <w:color w:val="000000"/>
-                <w:highlight w:val="white"/>
-              </w:rPr>
-              <w:t>{</w:t>
-            </w:r>
-          </w:p>
-          <w:p>
-            <w:pPr>
-              <w:autoSpaceDE w:val="0"/>
-              <w:autoSpaceDN w:val="0"/>
-              <w:adjustRightInd w:val="0"/>
-              <w:spacing w:before="0" w:after="0"/>
-              <w:rPr>
-                <w:rFonts w:ascii="Consolas" w:hAnsi="Consolas" w:cs="Consolas"/>
-                <w:color w:val="000000"/>
-                <w:highlight w:val="white"/>
-                <w:lang w:val="bg-BG"/>
-              </w:rPr>
-            </w:pPr>
-            <w:r>
-              <w:rPr>
-                <w:rFonts w:ascii="Consolas" w:hAnsi="Consolas" w:cs="Consolas"/>
-                <w:color w:val="000000"/>
-                <w:highlight w:val="white"/>
-                <w:lang w:val="bg-BG"/>
-              </w:rPr>
-              <w:t xml:space="preserve">    </w:t>
-            </w:r>
-            <w:r>
-              <w:rPr>
-                <w:rFonts w:ascii="Consolas" w:hAnsi="Consolas" w:cs="Consolas"/>
-                <w:noProof/>
-                <w:color w:val="0000FF"/>
-                <w:highlight w:val="white"/>
-              </w:rPr>
-              <w:t>var</w:t>
-            </w:r>
-            <w:r>
-              <w:rPr>
-                <w:rFonts w:ascii="Consolas" w:hAnsi="Consolas" w:cs="Consolas"/>
-                <w:noProof/>
-                <w:color w:val="000000"/>
-                <w:highlight w:val="white"/>
-              </w:rPr>
-              <w:t xml:space="preserve"> primes = </w:t>
-            </w:r>
-            <w:r>
-              <w:rPr>
-                <w:rFonts w:ascii="Consolas" w:hAnsi="Consolas" w:cs="Consolas"/>
-                <w:noProof/>
-                <w:color w:val="0000FF"/>
-                <w:highlight w:val="white"/>
-              </w:rPr>
-              <w:t>new</w:t>
-            </w:r>
-            <w:r>
-              <w:rPr>
-                <w:rFonts w:ascii="Consolas" w:hAnsi="Consolas" w:cs="Consolas"/>
-                <w:noProof/>
-                <w:color w:val="000000"/>
-                <w:highlight w:val="white"/>
-              </w:rPr>
-              <w:t xml:space="preserve"> </w:t>
-            </w:r>
-            <w:r>
-              <w:rPr>
-                <w:rFonts w:ascii="Consolas" w:hAnsi="Consolas" w:cs="Consolas"/>
-                <w:noProof/>
-                <w:color w:val="2B91AF"/>
-                <w:highlight w:val="white"/>
-              </w:rPr>
-              <w:t>List</w:t>
-            </w:r>
-            <w:r>
-              <w:rPr>
-                <w:rFonts w:ascii="Consolas" w:hAnsi="Consolas" w:cs="Consolas"/>
-                <w:noProof/>
-                <w:color w:val="000000"/>
-                <w:highlight w:val="white"/>
-              </w:rPr>
-              <w:t>&lt;</w:t>
-            </w:r>
-            <w:r>
-              <w:rPr>
-                <w:rFonts w:ascii="Consolas" w:hAnsi="Consolas" w:cs="Consolas"/>
-                <w:noProof/>
-                <w:color w:val="0000FF"/>
-                <w:highlight w:val="white"/>
-              </w:rPr>
-              <w:t>int</w:t>
-            </w:r>
-            <w:r>
-              <w:rPr>
-                <w:rFonts w:ascii="Consolas" w:hAnsi="Consolas" w:cs="Consolas"/>
-                <w:noProof/>
-                <w:color w:val="000000"/>
-                <w:highlight w:val="white"/>
-              </w:rPr>
-              <w:t>&gt;(n);</w:t>
-            </w:r>
-          </w:p>
-          <w:p>
-            <w:pPr>
-              <w:autoSpaceDE w:val="0"/>
-              <w:autoSpaceDN w:val="0"/>
-              <w:adjustRightInd w:val="0"/>
-              <w:spacing w:before="0" w:after="0"/>
-              <w:rPr>
-                <w:rFonts w:ascii="Consolas" w:hAnsi="Consolas" w:cs="Consolas"/>
-                <w:color w:val="000000"/>
-                <w:highlight w:val="white"/>
-                <w:lang w:val="bg-BG"/>
-              </w:rPr>
-            </w:pPr>
-            <w:r>
-              <w:rPr>
-                <w:rFonts w:ascii="Consolas" w:hAnsi="Consolas" w:cs="Consolas"/>
-                <w:color w:val="000000"/>
-                <w:highlight w:val="white"/>
-                <w:lang w:val="bg-BG"/>
-              </w:rPr>
-              <w:t xml:space="preserve">    </w:t>
-            </w:r>
-            <w:r>
-              <w:rPr>
-                <w:rFonts w:ascii="Consolas" w:hAnsi="Consolas" w:cs="Consolas"/>
-                <w:noProof/>
-                <w:color w:val="0000FF"/>
-                <w:highlight w:val="white"/>
-              </w:rPr>
-              <w:t>int</w:t>
-            </w:r>
-            <w:r>
-              <w:rPr>
-                <w:rFonts w:ascii="Consolas" w:hAnsi="Consolas" w:cs="Consolas"/>
-                <w:noProof/>
-                <w:color w:val="000000"/>
-                <w:highlight w:val="white"/>
-              </w:rPr>
-              <w:t xml:space="preserve"> p = 2;</w:t>
-            </w:r>
-          </w:p>
-          <w:p>
-            <w:pPr>
-              <w:autoSpaceDE w:val="0"/>
-              <w:autoSpaceDN w:val="0"/>
-              <w:adjustRightInd w:val="0"/>
-              <w:spacing w:before="0" w:after="0"/>
-              <w:rPr>
-                <w:rFonts w:ascii="Consolas" w:hAnsi="Consolas" w:cs="Consolas"/>
-                <w:color w:val="000000"/>
-                <w:highlight w:val="white"/>
-                <w:lang w:val="bg-BG"/>
-              </w:rPr>
-            </w:pPr>
-            <w:r>
-              <w:rPr>
-                <w:rFonts w:ascii="Consolas" w:hAnsi="Consolas" w:cs="Consolas"/>
-                <w:color w:val="000000"/>
-                <w:highlight w:val="white"/>
-                <w:lang w:val="bg-BG"/>
-              </w:rPr>
-              <w:t xml:space="preserve">    </w:t>
-            </w:r>
-            <w:r>
-              <w:rPr>
-                <w:rFonts w:ascii="Consolas" w:hAnsi="Consolas" w:cs="Consolas"/>
-                <w:noProof/>
-                <w:color w:val="0000FF"/>
-                <w:highlight w:val="white"/>
-              </w:rPr>
-              <w:t>while</w:t>
-            </w:r>
-            <w:r>
-              <w:rPr>
-                <w:rFonts w:ascii="Consolas" w:hAnsi="Consolas" w:cs="Consolas"/>
-                <w:noProof/>
-                <w:color w:val="000000"/>
-                <w:highlight w:val="white"/>
-              </w:rPr>
-              <w:t xml:space="preserve"> (primes.Count &lt; n)</w:t>
-            </w:r>
-          </w:p>
-          <w:p>
-            <w:pPr>
-              <w:autoSpaceDE w:val="0"/>
-              <w:autoSpaceDN w:val="0"/>
-              <w:adjustRightInd w:val="0"/>
-              <w:spacing w:before="0" w:after="0"/>
-              <w:rPr>
-                <w:rFonts w:ascii="Consolas" w:hAnsi="Consolas" w:cs="Consolas"/>
-                <w:color w:val="000000"/>
-                <w:highlight w:val="white"/>
-                <w:lang w:val="bg-BG"/>
-              </w:rPr>
-            </w:pPr>
-            <w:r>
-              <w:rPr>
-                <w:rFonts w:ascii="Consolas" w:hAnsi="Consolas" w:cs="Consolas"/>
-                <w:color w:val="000000"/>
-                <w:highlight w:val="white"/>
-                <w:lang w:val="bg-BG"/>
-              </w:rPr>
-              <w:t xml:space="preserve">    </w:t>
-            </w:r>
-            <w:r>
-              <w:rPr>
-                <w:rFonts w:ascii="Consolas" w:hAnsi="Consolas" w:cs="Consolas"/>
-                <w:noProof/>
-                <w:color w:val="000000"/>
-                <w:highlight w:val="white"/>
-              </w:rPr>
-              <w:t>{</w:t>
-            </w:r>
-          </w:p>
-          <w:p>
-            <w:pPr>
-              <w:autoSpaceDE w:val="0"/>
-              <w:autoSpaceDN w:val="0"/>
-              <w:adjustRightInd w:val="0"/>
-              <w:spacing w:before="0" w:after="0"/>
-              <w:rPr>
-                <w:rFonts w:ascii="Consolas" w:hAnsi="Consolas" w:cs="Consolas"/>
-                <w:color w:val="000000"/>
-                <w:highlight w:val="white"/>
-                <w:lang w:val="bg-BG"/>
-              </w:rPr>
-            </w:pPr>
-            <w:r>
-              <w:rPr>
-                <w:rFonts w:ascii="Consolas" w:hAnsi="Consolas" w:cs="Consolas"/>
-                <w:color w:val="000000"/>
-                <w:highlight w:val="white"/>
-                <w:lang w:val="bg-BG"/>
-              </w:rPr>
-              <w:t xml:space="preserve">        </w:t>
-            </w:r>
-            <w:r>
-              <w:rPr>
-                <w:rFonts w:ascii="Consolas" w:hAnsi="Consolas" w:cs="Consolas"/>
-                <w:noProof/>
-                <w:color w:val="0000FF"/>
-                <w:highlight w:val="white"/>
-              </w:rPr>
-              <w:t>if</w:t>
-            </w:r>
-            <w:r>
-              <w:rPr>
-                <w:rFonts w:ascii="Consolas" w:hAnsi="Consolas" w:cs="Consolas"/>
-                <w:noProof/>
-                <w:color w:val="000000"/>
-                <w:highlight w:val="white"/>
-              </w:rPr>
-              <w:t xml:space="preserve"> (IsPrimeFast(p))</w:t>
-            </w:r>
-          </w:p>
-          <w:p>
-            <w:pPr>
-              <w:autoSpaceDE w:val="0"/>
-              <w:autoSpaceDN w:val="0"/>
-              <w:adjustRightInd w:val="0"/>
-              <w:spacing w:before="0" w:after="0"/>
-              <w:rPr>
-                <w:rFonts w:ascii="Consolas" w:hAnsi="Consolas" w:cs="Consolas"/>
-                <w:color w:val="000000"/>
-                <w:highlight w:val="white"/>
-                <w:lang w:val="bg-BG"/>
-              </w:rPr>
-            </w:pPr>
-            <w:r>
-              <w:rPr>
-                <w:rFonts w:ascii="Consolas" w:hAnsi="Consolas" w:cs="Consolas"/>
-                <w:color w:val="000000"/>
-                <w:highlight w:val="white"/>
-                <w:lang w:val="bg-BG"/>
-              </w:rPr>
-              <w:t xml:space="preserve">        </w:t>
-            </w:r>
-            <w:r>
-              <w:rPr>
-                <w:rFonts w:ascii="Consolas" w:hAnsi="Consolas" w:cs="Consolas"/>
-                <w:noProof/>
-                <w:color w:val="000000"/>
-                <w:highlight w:val="white"/>
-              </w:rPr>
-              <w:t>{</w:t>
-            </w:r>
-          </w:p>
-          <w:p>
-            <w:pPr>
-              <w:autoSpaceDE w:val="0"/>
-              <w:autoSpaceDN w:val="0"/>
-              <w:adjustRightInd w:val="0"/>
-              <w:spacing w:before="0" w:after="0"/>
-              <w:rPr>
-                <w:rFonts w:ascii="Consolas" w:hAnsi="Consolas" w:cs="Consolas"/>
-                <w:color w:val="000000"/>
-                <w:highlight w:val="white"/>
-                <w:lang w:val="bg-BG"/>
-              </w:rPr>
-            </w:pPr>
-            <w:r>
-              <w:rPr>
-                <w:rFonts w:ascii="Consolas" w:hAnsi="Consolas" w:cs="Consolas"/>
-                <w:color w:val="000000"/>
-                <w:highlight w:val="white"/>
-                <w:lang w:val="bg-BG"/>
-              </w:rPr>
-              <w:t xml:space="preserve">            </w:t>
-            </w:r>
-            <w:r>
-              <w:rPr>
-                <w:rFonts w:ascii="Consolas" w:hAnsi="Consolas" w:cs="Consolas"/>
-                <w:noProof/>
-                <w:color w:val="000000"/>
-                <w:highlight w:val="white"/>
-              </w:rPr>
-              <w:t>primes.Add(p);</w:t>
-            </w:r>
-          </w:p>
-          <w:p>
-            <w:pPr>
-              <w:autoSpaceDE w:val="0"/>
-              <w:autoSpaceDN w:val="0"/>
-              <w:adjustRightInd w:val="0"/>
-              <w:spacing w:before="0" w:after="0"/>
-              <w:rPr>
-                <w:rFonts w:ascii="Consolas" w:hAnsi="Consolas" w:cs="Consolas"/>
-                <w:color w:val="000000"/>
-                <w:highlight w:val="white"/>
-                <w:lang w:val="bg-BG"/>
-              </w:rPr>
-            </w:pPr>
-            <w:r>
-              <w:rPr>
-                <w:rFonts w:ascii="Consolas" w:hAnsi="Consolas" w:cs="Consolas"/>
-                <w:color w:val="000000"/>
-                <w:highlight w:val="white"/>
-                <w:lang w:val="bg-BG"/>
-              </w:rPr>
-              <w:t xml:space="preserve">        </w:t>
-            </w:r>
-            <w:r>
-              <w:rPr>
-                <w:rFonts w:ascii="Consolas" w:hAnsi="Consolas" w:cs="Consolas"/>
-                <w:noProof/>
-                <w:color w:val="000000"/>
-                <w:highlight w:val="white"/>
-              </w:rPr>
-              <w:t>}</w:t>
-            </w:r>
-          </w:p>
-          <w:p>
-            <w:pPr>
-              <w:autoSpaceDE w:val="0"/>
-              <w:autoSpaceDN w:val="0"/>
-              <w:adjustRightInd w:val="0"/>
-              <w:spacing w:before="0" w:after="0"/>
-              <w:rPr>
-                <w:rFonts w:ascii="Consolas" w:hAnsi="Consolas" w:cs="Consolas"/>
-                <w:color w:val="000000"/>
-                <w:highlight w:val="white"/>
-                <w:lang w:val="bg-BG"/>
-              </w:rPr>
-            </w:pPr>
-            <w:r>
-              <w:rPr>
-                <w:rFonts w:ascii="Consolas" w:hAnsi="Consolas" w:cs="Consolas"/>
-                <w:color w:val="000000"/>
-                <w:highlight w:val="white"/>
-                <w:lang w:val="bg-BG"/>
-              </w:rPr>
-              <w:t xml:space="preserve">        </w:t>
-            </w:r>
-            <w:r>
-              <w:rPr>
-                <w:rFonts w:ascii="Consolas" w:hAnsi="Consolas" w:cs="Consolas"/>
-                <w:noProof/>
-                <w:color w:val="000000"/>
-                <w:highlight w:val="white"/>
-              </w:rPr>
-              <w:t>p++;</w:t>
-            </w:r>
-          </w:p>
-          <w:p>
-            <w:pPr>
-              <w:autoSpaceDE w:val="0"/>
-              <w:autoSpaceDN w:val="0"/>
-              <w:adjustRightInd w:val="0"/>
-              <w:spacing w:before="0" w:after="0"/>
-              <w:rPr>
-                <w:rFonts w:ascii="Consolas" w:hAnsi="Consolas" w:cs="Consolas"/>
-                <w:color w:val="000000"/>
-                <w:highlight w:val="white"/>
-                <w:lang w:val="bg-BG"/>
-              </w:rPr>
-            </w:pPr>
-            <w:r>
-              <w:rPr>
-                <w:rFonts w:ascii="Consolas" w:hAnsi="Consolas" w:cs="Consolas"/>
-                <w:color w:val="000000"/>
-                <w:highlight w:val="white"/>
-                <w:lang w:val="bg-BG"/>
-              </w:rPr>
-              <w:t xml:space="preserve">    </w:t>
-            </w:r>
-            <w:r>
-              <w:rPr>
-                <w:rFonts w:ascii="Consolas" w:hAnsi="Consolas" w:cs="Consolas"/>
-                <w:noProof/>
-                <w:color w:val="000000"/>
-                <w:highlight w:val="white"/>
-              </w:rPr>
-              <w:t>}</w:t>
-            </w:r>
-          </w:p>
-          <w:p>
-            <w:pPr>
-              <w:autoSpaceDE w:val="0"/>
-              <w:autoSpaceDN w:val="0"/>
-              <w:adjustRightInd w:val="0"/>
-              <w:spacing w:before="0" w:after="0"/>
-              <w:rPr>
-                <w:rFonts w:ascii="Consolas" w:hAnsi="Consolas" w:cs="Consolas"/>
-                <w:color w:val="000000"/>
-                <w:highlight w:val="white"/>
-                <w:lang w:val="bg-BG"/>
-              </w:rPr>
-            </w:pPr>
-            <w:r>
-              <w:rPr>
-                <w:rFonts w:ascii="Consolas" w:hAnsi="Consolas" w:cs="Consolas"/>
-                <w:color w:val="000000"/>
-                <w:highlight w:val="white"/>
-                <w:lang w:val="bg-BG"/>
-              </w:rPr>
-              <w:t xml:space="preserve">    </w:t>
-            </w:r>
-            <w:r>
-              <w:rPr>
-                <w:rFonts w:ascii="Consolas" w:hAnsi="Consolas" w:cs="Consolas"/>
-                <w:noProof/>
-                <w:color w:val="0000FF"/>
-                <w:highlight w:val="white"/>
-              </w:rPr>
-              <w:t>return</w:t>
-            </w:r>
-            <w:r>
-              <w:rPr>
-                <w:rFonts w:ascii="Consolas" w:hAnsi="Consolas" w:cs="Consolas"/>
-                <w:noProof/>
-                <w:color w:val="000000"/>
-                <w:highlight w:val="white"/>
-              </w:rPr>
-              <w:t xml:space="preserve"> primes;</w:t>
-            </w:r>
-          </w:p>
-          <w:p>
-            <w:pPr>
-              <w:spacing w:before="0" w:after="0"/>
-            </w:pPr>
-            <w:r>
-              <w:rPr>
-                <w:rFonts w:ascii="Consolas" w:hAnsi="Consolas" w:cs="Consolas"/>
-                <w:noProof/>
-                <w:color w:val="000000"/>
-                <w:highlight w:val="white"/>
-              </w:rPr>
-              <w:t>}</w:t>
-            </w:r>
-          </w:p>
-        </w:tc>
-      </w:tr>
-    </w:tbl>
-    <w:p>
-      <w:pPr>
-        <w:pStyle w:val="Heading2"/>
-        <w:spacing w:before="80" w:after="120" w:line="240" w:lineRule="auto"/>
-      </w:pPr>
-      <w:bookmarkStart w:id="2" w:name="_Hlk138093646"/>
-      <w:r>
-        <w:t xml:space="preserve">Прости числа в обхвата </w:t>
-      </w:r>
-      <w:r>
-        <w:rPr>
-          <w:lang w:val="en-US"/>
-        </w:rPr>
-        <w:t xml:space="preserve">– </w:t>
-      </w:r>
-      <w:r>
-        <w:t>Изчислете сложността</w:t>
-      </w:r>
-    </w:p>
-    <w:bookmarkEnd w:id="2"/>
-    <w:p>
-      <w:pPr>
-        <w:spacing w:line="240" w:lineRule="auto"/>
-        <w:rPr>
-          <w:lang w:val="bg-BG"/>
-        </w:rPr>
-      </w:pPr>
-      <w:r>
-        <w:rPr>
-          <w:lang w:val="bg-BG"/>
-        </w:rPr>
-        <w:t xml:space="preserve">Изчислете очакваното време </w:t>
-      </w:r>
-      <w:r>
-        <w:rPr>
-          <w:rStyle w:val="CodeChar"/>
-        </w:rPr>
-        <w:t xml:space="preserve">O(f(n)) </w:t>
-      </w:r>
-      <w:r>
-        <w:rPr>
-          <w:rStyle w:val="CodeChar"/>
-          <w:rFonts w:asciiTheme="minorHAnsi" w:eastAsiaTheme="minorEastAsia" w:hAnsiTheme="minorHAnsi"/>
-          <w:b w:val="0"/>
-          <w:noProof w:val="0"/>
-          <w:lang w:val="bg-BG"/>
-        </w:rPr>
-        <w:t xml:space="preserve">в </w:t>
-      </w:r>
-      <w:r>
-        <w:rPr>
-          <w:rStyle w:val="CodeChar"/>
-          <w:rFonts w:asciiTheme="minorHAnsi" w:eastAsiaTheme="minorEastAsia" w:hAnsiTheme="minorHAnsi"/>
-          <w:bCs/>
-          <w:noProof w:val="0"/>
-          <w:lang w:val="bg-BG"/>
-        </w:rPr>
-        <w:t>най</w:t>
-      </w:r>
-      <w:r>
-        <w:rPr>
-          <w:rStyle w:val="CodeChar"/>
-          <w:rFonts w:asciiTheme="minorHAnsi" w:eastAsiaTheme="minorEastAsia" w:hAnsiTheme="minorHAnsi"/>
-          <w:bCs/>
-          <w:noProof w:val="0"/>
-        </w:rPr>
-        <w:t>-</w:t>
-      </w:r>
-      <w:r>
-        <w:rPr>
-          <w:rStyle w:val="CodeChar"/>
-          <w:rFonts w:asciiTheme="minorHAnsi" w:eastAsiaTheme="minorEastAsia" w:hAnsiTheme="minorHAnsi"/>
-          <w:bCs/>
-          <w:noProof w:val="0"/>
-          <w:lang w:val="bg-BG"/>
-        </w:rPr>
-        <w:t xml:space="preserve">лошия случай </w:t>
-      </w:r>
-      <w:r>
-        <w:rPr>
-          <w:rStyle w:val="CodeChar"/>
-          <w:rFonts w:asciiTheme="minorHAnsi" w:eastAsiaTheme="minorEastAsia" w:hAnsiTheme="minorHAnsi"/>
-          <w:b w:val="0"/>
-          <w:noProof w:val="0"/>
-          <w:lang w:val="bg-BG"/>
-        </w:rPr>
-        <w:t xml:space="preserve">за следната функция на </w:t>
-      </w:r>
-      <w:r>
-        <w:rPr>
-          <w:rStyle w:val="CodeChar"/>
-          <w:rFonts w:asciiTheme="minorHAnsi" w:eastAsiaTheme="minorEastAsia" w:hAnsiTheme="minorHAnsi"/>
-          <w:b w:val="0"/>
-          <w:noProof w:val="0"/>
-        </w:rPr>
-        <w:t>C#:</w:t>
-      </w:r>
-      <w:r>
-        <w:rPr>
-          <w:rStyle w:val="CodeChar"/>
-          <w:rFonts w:asciiTheme="minorHAnsi" w:eastAsiaTheme="minorEastAsia" w:hAnsiTheme="minorHAnsi"/>
-          <w:noProof w:val="0"/>
-        </w:rPr>
-        <w:t xml:space="preserve"> </w:t>
-      </w:r>
-    </w:p>
-    <w:tbl>
-      <w:tblPr>
-        <w:tblStyle w:val="TableGrid"/>
-        <w:tblW w:w="0" w:type="auto"/>
-        <w:tblInd w:w="122" w:type="dxa"/>
-        <w:tblCellMar>
-          <w:top w:w="113" w:type="dxa"/>
-          <w:bottom w:w="85" w:type="dxa"/>
-        </w:tblCellMar>
-        <w:tblLook w:val="04A0" w:firstRow="1" w:lastRow="0" w:firstColumn="1" w:lastColumn="0" w:noHBand="0" w:noVBand="1"/>
-      </w:tblPr>
-      <w:tblGrid>
-        <w:gridCol w:w="10303"/>
-      </w:tblGrid>
-      <w:tr>
-        <w:tc>
-          <w:tcPr>
-            <w:tcW w:w="10401" w:type="dxa"/>
-          </w:tcPr>
-          <w:p>
-            <w:pPr>
-              <w:autoSpaceDE w:val="0"/>
-              <w:autoSpaceDN w:val="0"/>
-              <w:adjustRightInd w:val="0"/>
-              <w:spacing w:before="0" w:after="0"/>
-              <w:rPr>
-                <w:rFonts w:ascii="Consolas" w:hAnsi="Consolas" w:cs="Consolas"/>
-                <w:color w:val="000000"/>
-                <w:highlight w:val="white"/>
-                <w:lang w:val="bg-BG"/>
-              </w:rPr>
-            </w:pPr>
-            <w:r>
-              <w:rPr>
-                <w:rFonts w:ascii="Consolas" w:hAnsi="Consolas" w:cs="Consolas"/>
-                <w:noProof/>
-                <w:color w:val="0000FF"/>
-                <w:highlight w:val="white"/>
-              </w:rPr>
-              <w:t>static</w:t>
-            </w:r>
-            <w:r>
-              <w:rPr>
-                <w:rFonts w:ascii="Consolas" w:hAnsi="Consolas" w:cs="Consolas"/>
-                <w:noProof/>
-                <w:color w:val="000000"/>
-                <w:highlight w:val="white"/>
-              </w:rPr>
-              <w:t xml:space="preserve"> </w:t>
-            </w:r>
-            <w:r>
-              <w:rPr>
-                <w:rFonts w:ascii="Consolas" w:hAnsi="Consolas" w:cs="Consolas"/>
-                <w:noProof/>
-                <w:color w:val="2B91AF"/>
-                <w:highlight w:val="white"/>
-              </w:rPr>
-              <w:t>IList</w:t>
-            </w:r>
-            <w:r>
-              <w:rPr>
-                <w:rFonts w:ascii="Consolas" w:hAnsi="Consolas" w:cs="Consolas"/>
-                <w:noProof/>
-                <w:color w:val="000000"/>
-                <w:highlight w:val="white"/>
-              </w:rPr>
-              <w:t>&lt;</w:t>
-            </w:r>
-            <w:r>
-              <w:rPr>
-                <w:rFonts w:ascii="Consolas" w:hAnsi="Consolas" w:cs="Consolas"/>
-                <w:noProof/>
-                <w:color w:val="0000FF"/>
-                <w:highlight w:val="white"/>
-              </w:rPr>
-              <w:t>int</w:t>
-            </w:r>
-            <w:r>
-              <w:rPr>
-                <w:rFonts w:ascii="Consolas" w:hAnsi="Consolas" w:cs="Consolas"/>
-                <w:noProof/>
-                <w:color w:val="000000"/>
-                <w:highlight w:val="white"/>
-              </w:rPr>
               <w:t>&gt; FindPrimesInRange(</w:t>
             </w:r>
             <w:r>
@@ -3694,14 +2989,19 @@
     <w:p>
       <w:pPr>
         <w:pStyle w:val="Heading2"/>
-        <w:spacing w:before="80" w:after="120" w:line="240" w:lineRule="auto"/>
-      </w:pPr>
-      <w:bookmarkStart w:id="3" w:name="_Hlk138093655"/>
-      <w:r>
-        <w:t>Сравнение на бързината на две програми</w:t>
+      </w:pPr>
+      <w:bookmarkStart w:id="4" w:name="_Hlk138093655"/>
+      <w:r>
+        <w:t xml:space="preserve">Сравнение на </w:t>
+      </w:r>
+      <w:r>
+        <w:t>бързината</w:t>
+      </w:r>
+      <w:r>
+        <w:t xml:space="preserve"> на две програми</w:t>
       </w:r>
     </w:p>
-    <w:bookmarkEnd w:id="3"/>
+    <w:bookmarkEnd w:id="4"/>
     <w:p>
       <w:pPr>
         <w:spacing w:line="240" w:lineRule="auto"/>
@@ -3782,6 +3082,7 @@
                 <w:lang w:val="bg-BG"/>
               </w:rPr>
             </w:pPr>
+            <w:bookmarkStart w:id="5" w:name="_Hlk171338631"/>
             <w:r>
               <w:rPr>
                 <w:rFonts w:ascii="Consolas" w:hAnsi="Consolas" w:cs="Consolas"/>
@@ -3789,8 +3090,7 @@
                 <w:color w:val="0000FF"/>
                 <w:highlight w:val="white"/>
               </w:rPr>
-              <w:lastRenderedPageBreak/>
-              <w:t>var</w:t>
+              <w:t>DateTime</w:t>
             </w:r>
             <w:r>
               <w:rPr>
@@ -3818,6 +3118,15 @@
                 <w:highlight w:val="white"/>
               </w:rPr>
               <w:t>.Now;</w:t>
+            </w:r>
+            <w:r>
+              <w:rPr>
+                <w:rFonts w:ascii="Consolas" w:hAnsi="Consolas" w:cs="Consolas"/>
+                <w:noProof/>
+                <w:color w:val="000000"/>
+                <w:highlight w:val="white"/>
+              </w:rPr>
+              <w:br/>
             </w:r>
           </w:p>
           <w:p>
@@ -3947,6 +3256,15 @@
               </w:rPr>
               <w:t>}</w:t>
             </w:r>
+            <w:r>
+              <w:rPr>
+                <w:rFonts w:ascii="Consolas" w:hAnsi="Consolas" w:cs="Consolas"/>
+                <w:noProof/>
+                <w:color w:val="000000"/>
+                <w:highlight w:val="white"/>
+              </w:rPr>
+              <w:br/>
+            </w:r>
           </w:p>
           <w:p>
             <w:pPr>
@@ -3961,6 +3279,7 @@
                 <w:lang w:val="bg-BG"/>
               </w:rPr>
             </w:pPr>
+            <w:bookmarkStart w:id="6" w:name="_Hlk171339138"/>
             <w:r>
               <w:rPr>
                 <w:rFonts w:ascii="Consolas" w:hAnsi="Consolas" w:cs="Consolas"/>
@@ -3968,16 +3287,26 @@
                 <w:color w:val="0000FF"/>
                 <w:highlight w:val="white"/>
               </w:rPr>
-              <w:t>var</w:t>
-            </w:r>
-            <w:r>
-              <w:rPr>
-                <w:rFonts w:ascii="Consolas" w:hAnsi="Consolas" w:cs="Consolas"/>
-                <w:noProof/>
-                <w:color w:val="000000"/>
-                <w:highlight w:val="white"/>
-              </w:rPr>
-              <w:t xml:space="preserve"> executionTime = </w:t>
+              <w:t>TimeSpan</w:t>
+            </w:r>
+            <w:r>
+              <w:rPr>
+                <w:rFonts w:ascii="Consolas" w:hAnsi="Consolas" w:cs="Consolas"/>
+                <w:noProof/>
+                <w:color w:val="000000"/>
+                <w:highlight w:val="white"/>
+              </w:rPr>
+              <w:t xml:space="preserve"> </w:t>
+            </w:r>
+            <w:bookmarkEnd w:id="6"/>
+            <w:r>
+              <w:rPr>
+                <w:rFonts w:ascii="Consolas" w:hAnsi="Consolas" w:cs="Consolas"/>
+                <w:noProof/>
+                <w:color w:val="000000"/>
+                <w:highlight w:val="white"/>
+              </w:rPr>
+              <w:t xml:space="preserve">executionTime = </w:t>
             </w:r>
           </w:p>
           <w:p>
@@ -4019,6 +3348,15 @@
                 <w:highlight w:val="white"/>
               </w:rPr>
               <w:t>.Now - startTime;</w:t>
+            </w:r>
+            <w:r>
+              <w:rPr>
+                <w:rFonts w:ascii="Consolas" w:hAnsi="Consolas" w:cs="Consolas"/>
+                <w:noProof/>
+                <w:color w:val="000000"/>
+                <w:highlight w:val="white"/>
+              </w:rPr>
+              <w:br/>
             </w:r>
           </w:p>
           <w:p>
@@ -4114,6 +3452,7 @@
               </w:rPr>
               <w:t>executionTime);</w:t>
             </w:r>
+            <w:bookmarkEnd w:id="5"/>
           </w:p>
         </w:tc>
         <w:tc>
@@ -4140,16 +3479,25 @@
                 <w:color w:val="0000FF"/>
                 <w:highlight w:val="white"/>
               </w:rPr>
-              <w:t>var</w:t>
-            </w:r>
-            <w:r>
-              <w:rPr>
-                <w:rFonts w:ascii="Consolas" w:hAnsi="Consolas" w:cs="Consolas"/>
-                <w:noProof/>
-                <w:color w:val="000000"/>
-                <w:highlight w:val="white"/>
-              </w:rPr>
-              <w:t xml:space="preserve"> startTime = </w:t>
+              <w:t>DateTime</w:t>
+            </w:r>
+            <w:r>
+              <w:rPr>
+                <w:rFonts w:ascii="Consolas" w:hAnsi="Consolas" w:cs="Consolas"/>
+                <w:noProof/>
+                <w:color w:val="000000"/>
+                <w:highlight w:val="white"/>
+              </w:rPr>
+              <w:t xml:space="preserve"> </w:t>
+            </w:r>
+            <w:r>
+              <w:rPr>
+                <w:rFonts w:ascii="Consolas" w:hAnsi="Consolas" w:cs="Consolas"/>
+                <w:noProof/>
+                <w:color w:val="000000"/>
+                <w:highlight w:val="white"/>
+              </w:rPr>
+              <w:t xml:space="preserve">startTime = </w:t>
             </w:r>
             <w:r>
               <w:rPr>
@@ -4168,6 +3516,15 @@
                 <w:highlight w:val="white"/>
               </w:rPr>
               <w:t>.Now;</w:t>
+            </w:r>
+            <w:r>
+              <w:rPr>
+                <w:rFonts w:ascii="Consolas" w:hAnsi="Consolas" w:cs="Consolas"/>
+                <w:noProof/>
+                <w:color w:val="000000"/>
+                <w:highlight w:val="white"/>
+              </w:rPr>
+              <w:br/>
             </w:r>
           </w:p>
           <w:p>
@@ -4297,6 +3654,15 @@
               </w:rPr>
               <w:t>}</w:t>
             </w:r>
+            <w:r>
+              <w:rPr>
+                <w:rFonts w:ascii="Consolas" w:hAnsi="Consolas" w:cs="Consolas"/>
+                <w:noProof/>
+                <w:color w:val="000000"/>
+                <w:highlight w:val="white"/>
+              </w:rPr>
+              <w:br/>
+            </w:r>
           </w:p>
           <w:p>
             <w:pPr>
@@ -4318,16 +3684,25 @@
                 <w:color w:val="0000FF"/>
                 <w:highlight w:val="white"/>
               </w:rPr>
-              <w:t>var</w:t>
-            </w:r>
-            <w:r>
-              <w:rPr>
-                <w:rFonts w:ascii="Consolas" w:hAnsi="Consolas" w:cs="Consolas"/>
-                <w:noProof/>
-                <w:color w:val="000000"/>
-                <w:highlight w:val="white"/>
-              </w:rPr>
-              <w:t xml:space="preserve"> executionTime =</w:t>
+              <w:t>TimeSpan</w:t>
+            </w:r>
+            <w:r>
+              <w:rPr>
+                <w:rFonts w:ascii="Consolas" w:hAnsi="Consolas" w:cs="Consolas"/>
+                <w:noProof/>
+                <w:color w:val="0000FF"/>
+                <w:highlight w:val="white"/>
+              </w:rPr>
+              <w:t xml:space="preserve"> </w:t>
+            </w:r>
+            <w:r>
+              <w:rPr>
+                <w:rFonts w:ascii="Consolas" w:hAnsi="Consolas" w:cs="Consolas"/>
+                <w:noProof/>
+                <w:color w:val="000000"/>
+                <w:highlight w:val="white"/>
+              </w:rPr>
+              <w:t>executionTime =</w:t>
             </w:r>
           </w:p>
           <w:p>
@@ -4369,6 +3744,15 @@
                 <w:highlight w:val="white"/>
               </w:rPr>
               <w:t>.Now - startTime;</w:t>
+            </w:r>
+            <w:r>
+              <w:rPr>
+                <w:rFonts w:ascii="Consolas" w:hAnsi="Consolas" w:cs="Consolas"/>
+                <w:noProof/>
+                <w:color w:val="000000"/>
+                <w:highlight w:val="white"/>
+              </w:rPr>
+              <w:br/>
             </w:r>
           </w:p>
           <w:p>
@@ -4611,35 +3995,55 @@
             <w:tcW w:w="1620" w:type="dxa"/>
             <w:vAlign w:val="center"/>
           </w:tcPr>
-          <w:p/>
+          <w:p>
+            <w:r>
+              <w:t>0.0070299</w:t>
+            </w:r>
+          </w:p>
         </w:tc>
         <w:tc>
           <w:tcPr>
             <w:tcW w:w="1701" w:type="dxa"/>
             <w:vAlign w:val="center"/>
           </w:tcPr>
-          <w:p/>
+          <w:p>
+            <w:r>
+              <w:t>0.0259607</w:t>
+            </w:r>
+          </w:p>
         </w:tc>
         <w:tc>
           <w:tcPr>
             <w:tcW w:w="1701" w:type="dxa"/>
             <w:vAlign w:val="center"/>
           </w:tcPr>
-          <w:p/>
+          <w:p>
+            <w:r>
+              <w:t>0.3313351</w:t>
+            </w:r>
+          </w:p>
         </w:tc>
         <w:tc>
           <w:tcPr>
             <w:tcW w:w="1701" w:type="dxa"/>
             <w:vAlign w:val="center"/>
           </w:tcPr>
-          <w:p/>
+          <w:p>
+            <w:r>
+              <w:t>1.2053733</w:t>
+            </w:r>
+          </w:p>
         </w:tc>
         <w:tc>
           <w:tcPr>
             <w:tcW w:w="1807" w:type="dxa"/>
             <w:vAlign w:val="center"/>
           </w:tcPr>
-          <w:p/>
+          <w:p>
+            <w:r>
+              <w:t>hangs</w:t>
+            </w:r>
+          </w:p>
         </w:tc>
       </w:tr>
       <w:tr>
@@ -4662,35 +4066,55 @@
             <w:tcW w:w="1620" w:type="dxa"/>
             <w:vAlign w:val="center"/>
           </w:tcPr>
-          <w:p/>
+          <w:p>
+            <w:r>
+              <w:t>0.0059174</w:t>
+            </w:r>
+          </w:p>
         </w:tc>
         <w:tc>
           <w:tcPr>
             <w:tcW w:w="1701" w:type="dxa"/>
             <w:vAlign w:val="center"/>
           </w:tcPr>
-          <w:p/>
+          <w:p>
+            <w:r>
+              <w:t>0.0122706</w:t>
+            </w:r>
+          </w:p>
         </w:tc>
         <w:tc>
           <w:tcPr>
             <w:tcW w:w="1701" w:type="dxa"/>
             <w:vAlign w:val="center"/>
           </w:tcPr>
-          <w:p/>
+          <w:p>
+            <w:r>
+              <w:t>0.0221157</w:t>
+            </w:r>
+          </w:p>
         </w:tc>
         <w:tc>
           <w:tcPr>
             <w:tcW w:w="1701" w:type="dxa"/>
             <w:vAlign w:val="center"/>
           </w:tcPr>
-          <w:p/>
+          <w:p>
+            <w:r>
+              <w:t>0.0268707</w:t>
+            </w:r>
+          </w:p>
         </w:tc>
         <w:tc>
           <w:tcPr>
             <w:tcW w:w="1807" w:type="dxa"/>
             <w:vAlign w:val="center"/>
           </w:tcPr>
-          <w:p/>
+          <w:p>
+            <w:r>
+              <w:t>0.2183198</w:t>
+            </w:r>
+          </w:p>
         </w:tc>
       </w:tr>
     </w:tbl>
@@ -4728,16 +4152,48 @@
       <w:pPr>
         <w:spacing w:line="240" w:lineRule="auto"/>
         <w:rPr>
+          <w:b/>
+          <w:bCs/>
           <w:lang w:val="bg-BG"/>
         </w:rPr>
       </w:pPr>
       <w:r>
         <w:rPr>
+          <w:b/>
+          <w:bCs/>
           <w:lang w:val="bg-BG"/>
         </w:rPr>
-        <w:t xml:space="preserve">Този проблем няма да има оценка от </w:t>
-      </w:r>
-      <w:r>
+        <w:t xml:space="preserve">Важно: </w:t>
+      </w:r>
+      <w:r>
+        <w:rPr>
+          <w:b/>
+          <w:bCs/>
+          <w:lang w:val="bg-BG"/>
+        </w:rPr>
+        <w:t>Т</w:t>
+      </w:r>
+      <w:r>
+        <w:rPr>
+          <w:b/>
+          <w:bCs/>
+          <w:lang w:val="bg-BG"/>
+        </w:rPr>
+        <w:t xml:space="preserve">ази задача </w:t>
+      </w:r>
+      <w:r>
+        <w:rPr>
+          <w:b/>
+          <w:bCs/>
+          <w:lang w:val="bg-BG"/>
+        </w:rPr>
+        <w:t xml:space="preserve">няма да има оценка от </w:t>
+      </w:r>
+      <w:r>
+        <w:rPr>
+          <w:b/>
+          <w:bCs/>
+        </w:rPr>
         <w:t>judge.</w:t>
       </w:r>
     </w:p>
@@ -5149,7 +4605,7 @@
               <v:stroke joinstyle="miter"/>
               <v:path gradientshapeok="t" o:connecttype="rect"/>
             </v:shapetype>
-            <v:shape id="Text Box 16" o:spid="_x0000_s1026" type="#_x0000_t202" style="position:absolute;margin-left:101.15pt;margin-top:6.95pt;width:418.95pt;height:40.45pt;z-index:251660288;visibility:visible;mso-wrap-style:square;mso-width-percent:0;mso-height-percent:0;mso-wrap-distance-left:9pt;mso-wrap-distance-top:0;mso-wrap-distance-right:9pt;mso-wrap-distance-bottom:0;mso-position-horizontal:absolute;mso-position-horizontal-relative:text;mso-position-vertical:absolute;mso-position-vertical-relative:text;mso-width-percent:0;mso-height-percent:0;mso-width-relative:page;mso-height-relative:page;v-text-anchor:top" o:gfxdata="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" filled="f" stroked="f">
+            <v:shape id="Text Box 16" o:spid="_x0000_s1026" type="#_x0000_t202" style="position:absolute;margin-left:101.15pt;margin-top:6.95pt;width:418.95pt;height:40.45pt;z-index:251660288;visibility:visible;mso-wrap-style:square;mso-width-percent:0;mso-height-percent:0;mso-wrap-distance-left:9pt;mso-wrap-distance-top:0;mso-wrap-distance-right:9pt;mso-wrap-distance-bottom:0;mso-position-horizontal:absolute;mso-position-horizontal-relative:text;mso-position-vertical:absolute;mso-position-vertical-relative:text;mso-width-percent:0;mso-height-percent:0;mso-width-relative:page;mso-height-relative:page;v-text-anchor:top" o:gfxdata="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" filled="f" stroked="f">
               <v:textbox inset=".5mm,1.2mm,.5mm,.5mm">
                 <w:txbxContent>
                   <w:p>
@@ -5308,7 +4764,7 @@
                     <w:hyperlink r:id="rId2" w:history="1">
                       <w:r>
                         <w:rPr>
-                          <w:rStyle w:val="a9"/>
+                          <w:rStyle w:val="Hyperlink"/>
                           <w:noProof/>
                           <w:color w:val="95B3D7" w:themeColor="accent1" w:themeTint="99"/>
                           <w:sz w:val="17"/>
@@ -5318,7 +4774,7 @@
                       </w:r>
                       <w:r>
                         <w:rPr>
-                          <w:rStyle w:val="a9"/>
+                          <w:rStyle w:val="Hyperlink"/>
                           <w:noProof/>
                           <w:color w:val="95B3D7" w:themeColor="accent1" w:themeTint="99"/>
                           <w:sz w:val="17"/>
@@ -5329,7 +4785,7 @@
                       </w:r>
                       <w:r>
                         <w:rPr>
-                          <w:rStyle w:val="a9"/>
+                          <w:rStyle w:val="Hyperlink"/>
                           <w:noProof/>
                           <w:color w:val="95B3D7" w:themeColor="accent1" w:themeTint="99"/>
                           <w:sz w:val="17"/>
@@ -5339,7 +4795,7 @@
                       </w:r>
                       <w:r>
                         <w:rPr>
-                          <w:rStyle w:val="a9"/>
+                          <w:rStyle w:val="Hyperlink"/>
                           <w:noProof/>
                           <w:color w:val="95B3D7" w:themeColor="accent1" w:themeTint="99"/>
                           <w:sz w:val="17"/>
@@ -5350,7 +4806,7 @@
                       </w:r>
                       <w:r>
                         <w:rPr>
-                          <w:rStyle w:val="a9"/>
+                          <w:rStyle w:val="Hyperlink"/>
                           <w:noProof/>
                           <w:color w:val="95B3D7" w:themeColor="accent1" w:themeTint="99"/>
                           <w:sz w:val="17"/>
@@ -5360,7 +4816,7 @@
                       </w:r>
                       <w:r>
                         <w:rPr>
-                          <w:rStyle w:val="a9"/>
+                          <w:rStyle w:val="Hyperlink"/>
                           <w:noProof/>
                           <w:color w:val="95B3D7" w:themeColor="accent1" w:themeTint="99"/>
                           <w:sz w:val="17"/>
@@ -5371,7 +4827,7 @@
                       </w:r>
                       <w:r>
                         <w:rPr>
-                          <w:rStyle w:val="a9"/>
+                          <w:rStyle w:val="Hyperlink"/>
                           <w:noProof/>
                           <w:color w:val="95B3D7" w:themeColor="accent1" w:themeTint="99"/>
                           <w:sz w:val="17"/>
@@ -5381,7 +4837,7 @@
                       </w:r>
                       <w:r>
                         <w:rPr>
-                          <w:rStyle w:val="a9"/>
+                          <w:rStyle w:val="Hyperlink"/>
                           <w:noProof/>
                           <w:color w:val="95B3D7" w:themeColor="accent1" w:themeTint="99"/>
                           <w:sz w:val="17"/>
@@ -5392,7 +4848,7 @@
                       </w:r>
                       <w:r>
                         <w:rPr>
-                          <w:rStyle w:val="a9"/>
+                          <w:rStyle w:val="Hyperlink"/>
                           <w:noProof/>
                           <w:color w:val="95B3D7" w:themeColor="accent1" w:themeTint="99"/>
                           <w:sz w:val="17"/>
@@ -5402,7 +4858,7 @@
                       </w:r>
                       <w:r>
                         <w:rPr>
-                          <w:rStyle w:val="a9"/>
+                          <w:rStyle w:val="Hyperlink"/>
                           <w:noProof/>
                           <w:color w:val="95B3D7" w:themeColor="accent1" w:themeTint="99"/>
                           <w:sz w:val="17"/>
@@ -5413,7 +4869,7 @@
                       </w:r>
                       <w:r>
                         <w:rPr>
-                          <w:rStyle w:val="a9"/>
+                          <w:rStyle w:val="Hyperlink"/>
                           <w:noProof/>
                           <w:color w:val="95B3D7" w:themeColor="accent1" w:themeTint="99"/>
                           <w:sz w:val="17"/>
@@ -5791,7 +5247,7 @@
         </mc:Choice>
         <mc:Fallback>
           <w:pict>
-            <v:shape w14:anchorId="0D7D8A2E" id="Text Box 4" o:spid="_x0000_s1027" type="#_x0000_t202" style="position:absolute;margin-left:444.65pt;margin-top:8.35pt;width:70.9pt;height:15.9pt;z-index:251661312;visibility:visible;mso-wrap-style:square;mso-width-percent:0;mso-height-percent:0;mso-wrap-distance-left:9pt;mso-wrap-distance-top:0;mso-wrap-distance-right:9pt;mso-wrap-distance-bottom:0;mso-position-horizontal:absolute;mso-position-horizontal-relative:text;mso-position-vertical:absolute;mso-position-vertical-relative:text;mso-width-percent:0;mso-height-percent:0;mso-width-relative:page;mso-height-relative:page;v-text-anchor:middle" o:gfxdata="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" filled="f" stroked="f" strokeweight=".5pt">
+            <v:shape w14:anchorId="0D7D8A2E" id="Text Box 4" o:spid="_x0000_s1027" type="#_x0000_t202" style="position:absolute;margin-left:444.65pt;margin-top:8.35pt;width:70.9pt;height:15.9pt;z-index:251661312;visibility:visible;mso-wrap-style:square;mso-width-percent:0;mso-height-percent:0;mso-wrap-distance-left:9pt;mso-wrap-distance-top:0;mso-wrap-distance-right:9pt;mso-wrap-distance-bottom:0;mso-position-horizontal:absolute;mso-position-horizontal-relative:text;mso-position-vertical:absolute;mso-position-vertical-relative:text;mso-width-percent:0;mso-height-percent:0;mso-width-relative:page;mso-height-relative:page;v-text-anchor:middle" o:gfxdata="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" filled="f" stroked="f" strokeweight=".5pt">
               <v:textbox inset="0,0,0,0">
                 <w:txbxContent>
                   <w:p>
@@ -10992,14 +10448,15 @@
     <w:link w:val="Heading2Char"/>
     <w:uiPriority w:val="9"/>
     <w:qFormat/>
-    <w:rsid w:val="001C5C9E"/>
+    <w:rsid w:val="00370DE4"/>
     <w:pPr>
       <w:keepNext/>
       <w:keepLines/>
       <w:numPr>
         <w:numId w:val="11"/>
       </w:numPr>
-      <w:spacing w:before="200" w:after="40"/>
+      <w:spacing w:before="400" w:after="40"/>
+      <w:ind w:left="357" w:hanging="357"/>
       <w:outlineLvl w:val="1"/>
     </w:pPr>
     <w:rPr>
@@ -11211,7 +10668,7 @@
     <w:basedOn w:val="DefaultParagraphFont"/>
     <w:link w:val="Heading2"/>
     <w:uiPriority w:val="9"/>
-    <w:rsid w:val="001C5C9E"/>
+    <w:rsid w:val="00370DE4"/>
     <w:rPr>
       <w:rFonts w:eastAsiaTheme="majorEastAsia" w:cstheme="majorBidi"/>
       <w:b/>

</xml_diff>